<commit_message>
ya se hacen las boletas bien :)
</commit_message>
<xml_diff>
--- a/editar_word/ZARIÑAN RODDRIGUEZ.docx
+++ b/editar_word/ZARIÑAN RODDRIGUEZ.docx
@@ -304,7 +304,7 @@
           <w:b/>
           <w:sz w:val="18"/>
         </w:rPr>
-        <w:t xml:space="preserve">TURNO:</w:t>
+        <w:t>TURNO:</w:t>
       </w:r>
       <w:r>
         <w:rPr>
@@ -739,7 +739,7 @@
             </w:pPr>
             <w:proofErr w:type="gramStart"/>
             <w:r>
-              <w:t xml:space="preserve">uac</w:t>
+              <w:t xml:space="preserve">342102-17DB</w:t>
             </w:r>
           </w:p>
         </w:tc>
@@ -757,14 +757,13 @@
               <w:pStyle w:val="TableParagraph"/>
               <w:spacing w:line="229" w:lineRule="exact"/>
               <w:ind w:left="199"/>
-              <w:jc w:val="both"/>
-              <w:rPr>
-                <w:sz w:val="20"/>
-              </w:rPr>
-            </w:pPr>
-            <w:proofErr w:type="gramStart"/>
-            <w:r>
-              <w:t xml:space="preserve">nom</w:t>
+              <w:rPr>
+                <w:sz w:val="20"/>
+              </w:rPr>
+            </w:pPr>
+            <w:proofErr w:type="gramStart"/>
+            <w:r>
+              <w:t xml:space="preserve">FISICA II</w:t>
             </w:r>
           </w:p>
         </w:tc>
@@ -782,13 +781,14 @@
               <w:pStyle w:val="TableParagraph"/>
               <w:spacing w:line="229" w:lineRule="exact"/>
               <w:ind w:left="199"/>
-              <w:rPr>
-                <w:sz w:val="20"/>
-              </w:rPr>
-            </w:pPr>
-            <w:proofErr w:type="gramStart"/>
-            <w:r>
-              <w:t xml:space="preserve">1</w:t>
+              <w:jc w:val="center"/>
+              <w:rPr>
+                <w:sz w:val="20"/>
+              </w:rPr>
+            </w:pPr>
+            <w:proofErr w:type="gramStart"/>
+            <w:r>
+              <w:t xml:space="preserve">10</w:t>
             </w:r>
           </w:p>
         </w:tc>
@@ -806,13 +806,14 @@
               <w:pStyle w:val="TableParagraph"/>
               <w:spacing w:line="229" w:lineRule="exact"/>
               <w:ind w:left="199"/>
-              <w:rPr>
-                <w:sz w:val="20"/>
-              </w:rPr>
-            </w:pPr>
-            <w:proofErr w:type="gramStart"/>
-            <w:r>
-              <w:t xml:space="preserve">2</w:t>
+              <w:jc w:val="center"/>
+              <w:rPr>
+                <w:sz w:val="20"/>
+              </w:rPr>
+            </w:pPr>
+            <w:proofErr w:type="gramStart"/>
+            <w:r>
+              <w:t xml:space="preserve">10</w:t>
             </w:r>
           </w:p>
         </w:tc>
@@ -830,6 +831,7 @@
               <w:pStyle w:val="TableParagraph"/>
               <w:spacing w:before="0"/>
               <w:ind w:left="0"/>
+              <w:jc w:val="center"/>
               <w:rPr>
                 <w:rFonts w:ascii="Times New Roman"/>
                 <w:sz w:val="18"/>
@@ -837,7 +839,7 @@
             </w:pPr>
             <w:proofErr w:type="gramStart"/>
             <w:r>
-              <w:t xml:space="preserve">3</w:t>
+              <w:t xml:space="preserve"/>
             </w:r>
           </w:p>
         </w:tc>
@@ -854,13 +856,14 @@
             <w:pPr>
               <w:pStyle w:val="TableParagraph"/>
               <w:spacing w:line="229" w:lineRule="exact"/>
-              <w:rPr>
-                <w:sz w:val="20"/>
-              </w:rPr>
-            </w:pPr>
-            <w:proofErr w:type="gramStart"/>
-            <w:r>
-              <w:t xml:space="preserve">1</w:t>
+              <w:jc w:val="center"/>
+              <w:rPr>
+                <w:sz w:val="20"/>
+              </w:rPr>
+            </w:pPr>
+            <w:proofErr w:type="gramStart"/>
+            <w:r>
+              <w:t xml:space="preserve">20</w:t>
             </w:r>
           </w:p>
         </w:tc>
@@ -877,13 +880,14 @@
             <w:pPr>
               <w:pStyle w:val="TableParagraph"/>
               <w:spacing w:line="229" w:lineRule="exact"/>
-              <w:rPr>
-                <w:sz w:val="20"/>
-              </w:rPr>
-            </w:pPr>
-            <w:proofErr w:type="gramStart"/>
-            <w:r>
-              <w:t xml:space="preserve">2</w:t>
+              <w:jc w:val="center"/>
+              <w:rPr>
+                <w:sz w:val="20"/>
+              </w:rPr>
+            </w:pPr>
+            <w:proofErr w:type="gramStart"/>
+            <w:r>
+              <w:t xml:space="preserve">20</w:t>
             </w:r>
           </w:p>
         </w:tc>
@@ -901,6 +905,7 @@
               <w:pStyle w:val="TableParagraph"/>
               <w:spacing w:before="0"/>
               <w:ind w:left="0"/>
+              <w:jc w:val="center"/>
               <w:rPr>
                 <w:rFonts w:ascii="Times New Roman"/>
                 <w:sz w:val="18"/>
@@ -908,7 +913,7 @@
             </w:pPr>
             <w:proofErr w:type="gramStart"/>
             <w:r>
-              <w:t xml:space="preserve">3</w:t>
+              <w:t xml:space="preserve"/>
             </w:r>
           </w:p>
         </w:tc>
@@ -924,19 +929,16 @@
               <w:top w:val="nil"/>
               <w:bottom w:val="nil"/>
             </w:tcBorders>
-            <w:shd w:val="clear" w:color="auto" w:fill="FFFFFF" w:themeFill="background1"/>
-          </w:tcPr>
-          <w:p>
-            <w:pPr>
-              <w:pStyle w:val="TableParagraph"/>
-              <w:spacing w:line="229" w:lineRule="exact"/>
-              <w:rPr>
-                <w:sz w:val="20"/>
-              </w:rPr>
-            </w:pPr>
-            <w:proofErr w:type="gramStart"/>
-            <w:r>
-              <w:t xml:space="preserve">uac</w:t>
+            <w:shd w:val="clear" w:color="auto" w:fill="BFBFBF" w:themeFill="background1" w:themeFillShade="BF"/>
+          </w:tcPr>
+          <w:p>
+            <w:pPr>
+              <w:pStyle w:val="TableParagraph"/>
+              <w:spacing w:line="229" w:lineRule="exact"/>
+            </w:pPr>
+            <w:proofErr w:type="gramStart"/>
+            <w:r>
+              <w:t xml:space="preserve">322503-17DB</w:t>
             </w:r>
           </w:p>
         </w:tc>
@@ -947,21 +949,17 @@
               <w:top w:val="nil"/>
               <w:bottom w:val="nil"/>
             </w:tcBorders>
-            <w:shd w:val="clear" w:color="auto" w:fill="FFFFFF" w:themeFill="background1"/>
+            <w:shd w:val="clear" w:color="auto" w:fill="BFBFBF" w:themeFill="background1" w:themeFillShade="BF"/>
           </w:tcPr>
           <w:p>
             <w:pPr>
               <w:pStyle w:val="TableParagraph"/>
               <w:spacing w:line="229" w:lineRule="exact"/>
               <w:ind w:left="199"/>
-              <w:jc w:val="both"/>
-              <w:rPr>
-                <w:sz w:val="20"/>
-              </w:rPr>
-            </w:pPr>
-            <w:proofErr w:type="gramStart"/>
-            <w:r>
-              <w:t xml:space="preserve">nom</w:t>
+            </w:pPr>
+            <w:proofErr w:type="gramStart"/>
+            <w:r>
+              <w:t xml:space="preserve">CIENCIA, TECNOLOGÍA, SOCIEDAD Y VALORES</w:t>
             </w:r>
           </w:p>
         </w:tc>
@@ -972,20 +970,18 @@
               <w:top w:val="nil"/>
               <w:bottom w:val="nil"/>
             </w:tcBorders>
-            <w:shd w:val="clear" w:color="auto" w:fill="FFFFFF" w:themeFill="background1"/>
+            <w:shd w:val="clear" w:color="auto" w:fill="BFBFBF" w:themeFill="background1" w:themeFillShade="BF"/>
           </w:tcPr>
           <w:p>
             <w:pPr>
               <w:pStyle w:val="TableParagraph"/>
               <w:spacing w:line="229" w:lineRule="exact"/>
               <w:ind w:left="199"/>
-              <w:rPr>
-                <w:sz w:val="20"/>
-              </w:rPr>
-            </w:pPr>
-            <w:proofErr w:type="gramStart"/>
-            <w:r>
-              <w:t xml:space="preserve">1</w:t>
+              <w:jc w:val="center"/>
+            </w:pPr>
+            <w:proofErr w:type="gramStart"/>
+            <w:r>
+              <w:t xml:space="preserve">10</w:t>
             </w:r>
           </w:p>
         </w:tc>
@@ -996,20 +992,18 @@
               <w:top w:val="nil"/>
               <w:bottom w:val="nil"/>
             </w:tcBorders>
-            <w:shd w:val="clear" w:color="auto" w:fill="FFFFFF" w:themeFill="background1"/>
+            <w:shd w:val="clear" w:color="auto" w:fill="BFBFBF" w:themeFill="background1" w:themeFillShade="BF"/>
           </w:tcPr>
           <w:p>
             <w:pPr>
               <w:pStyle w:val="TableParagraph"/>
               <w:spacing w:line="229" w:lineRule="exact"/>
               <w:ind w:left="199"/>
-              <w:rPr>
-                <w:sz w:val="20"/>
-              </w:rPr>
-            </w:pPr>
-            <w:proofErr w:type="gramStart"/>
-            <w:r>
-              <w:t xml:space="preserve">2</w:t>
+              <w:jc w:val="center"/>
+            </w:pPr>
+            <w:proofErr w:type="gramStart"/>
+            <w:r>
+              <w:t xml:space="preserve">10</w:t>
             </w:r>
           </w:p>
         </w:tc>
@@ -1020,21 +1014,18 @@
               <w:top w:val="nil"/>
               <w:bottom w:val="nil"/>
             </w:tcBorders>
-            <w:shd w:val="clear" w:color="auto" w:fill="FFFFFF" w:themeFill="background1"/>
+            <w:shd w:val="clear" w:color="auto" w:fill="BFBFBF" w:themeFill="background1" w:themeFillShade="BF"/>
           </w:tcPr>
           <w:p>
             <w:pPr>
               <w:pStyle w:val="TableParagraph"/>
               <w:spacing w:before="0"/>
               <w:ind w:left="0"/>
-              <w:rPr>
-                <w:rFonts w:ascii="Times New Roman"/>
-                <w:sz w:val="18"/>
-              </w:rPr>
-            </w:pPr>
-            <w:proofErr w:type="gramStart"/>
-            <w:r>
-              <w:t xml:space="preserve">3</w:t>
+              <w:jc w:val="center"/>
+            </w:pPr>
+            <w:proofErr w:type="gramStart"/>
+            <w:r>
+              <w:t xml:space="preserve"/>
             </w:r>
           </w:p>
         </w:tc>
@@ -1045,19 +1036,17 @@
               <w:top w:val="nil"/>
               <w:bottom w:val="nil"/>
             </w:tcBorders>
-            <w:shd w:val="clear" w:color="auto" w:fill="FFFFFF" w:themeFill="background1"/>
-          </w:tcPr>
-          <w:p>
-            <w:pPr>
-              <w:pStyle w:val="TableParagraph"/>
-              <w:spacing w:line="229" w:lineRule="exact"/>
-              <w:rPr>
-                <w:sz w:val="20"/>
-              </w:rPr>
-            </w:pPr>
-            <w:proofErr w:type="gramStart"/>
-            <w:r>
-              <w:t xml:space="preserve">1</w:t>
+            <w:shd w:val="clear" w:color="auto" w:fill="BFBFBF" w:themeFill="background1" w:themeFillShade="BF"/>
+          </w:tcPr>
+          <w:p>
+            <w:pPr>
+              <w:pStyle w:val="TableParagraph"/>
+              <w:spacing w:line="229" w:lineRule="exact"/>
+              <w:jc w:val="center"/>
+            </w:pPr>
+            <w:proofErr w:type="gramStart"/>
+            <w:r>
+              <w:t xml:space="preserve">20</w:t>
             </w:r>
           </w:p>
         </w:tc>
@@ -1068,19 +1057,17 @@
               <w:top w:val="nil"/>
               <w:bottom w:val="nil"/>
             </w:tcBorders>
-            <w:shd w:val="clear" w:color="auto" w:fill="FFFFFF" w:themeFill="background1"/>
-          </w:tcPr>
-          <w:p>
-            <w:pPr>
-              <w:pStyle w:val="TableParagraph"/>
-              <w:spacing w:line="229" w:lineRule="exact"/>
-              <w:rPr>
-                <w:sz w:val="20"/>
-              </w:rPr>
-            </w:pPr>
-            <w:proofErr w:type="gramStart"/>
-            <w:r>
-              <w:t xml:space="preserve">2</w:t>
+            <w:shd w:val="clear" w:color="auto" w:fill="BFBFBF" w:themeFill="background1" w:themeFillShade="BF"/>
+          </w:tcPr>
+          <w:p>
+            <w:pPr>
+              <w:pStyle w:val="TableParagraph"/>
+              <w:spacing w:line="229" w:lineRule="exact"/>
+              <w:jc w:val="center"/>
+            </w:pPr>
+            <w:proofErr w:type="gramStart"/>
+            <w:r>
+              <w:t xml:space="preserve">20</w:t>
             </w:r>
           </w:p>
         </w:tc>
@@ -1091,21 +1078,18 @@
               <w:top w:val="nil"/>
               <w:bottom w:val="nil"/>
             </w:tcBorders>
-            <w:shd w:val="clear" w:color="auto" w:fill="FFFFFF" w:themeFill="background1"/>
+            <w:shd w:val="clear" w:color="auto" w:fill="BFBFBF" w:themeFill="background1" w:themeFillShade="BF"/>
           </w:tcPr>
           <w:p>
             <w:pPr>
               <w:pStyle w:val="TableParagraph"/>
               <w:spacing w:before="0"/>
               <w:ind w:left="0"/>
-              <w:rPr>
-                <w:rFonts w:ascii="Times New Roman"/>
-                <w:sz w:val="18"/>
-              </w:rPr>
-            </w:pPr>
-            <w:proofErr w:type="gramStart"/>
-            <w:r>
-              <w:t xml:space="preserve">3</w:t>
+              <w:jc w:val="center"/>
+            </w:pPr>
+            <w:proofErr w:type="gramStart"/>
+            <w:r>
+              <w:t xml:space="preserve"/>
             </w:r>
           </w:p>
         </w:tc>
@@ -1133,7 +1117,7 @@
             </w:pPr>
             <w:proofErr w:type="gramStart"/>
             <w:r>
-              <w:t xml:space="preserve">uac</w:t>
+              <w:t xml:space="preserve">343105-17DE</w:t>
             </w:r>
           </w:p>
         </w:tc>
@@ -1151,14 +1135,13 @@
               <w:pStyle w:val="TableParagraph"/>
               <w:spacing w:line="229" w:lineRule="exact"/>
               <w:ind w:left="199"/>
-              <w:jc w:val="both"/>
-              <w:rPr>
-                <w:sz w:val="20"/>
-              </w:rPr>
-            </w:pPr>
-            <w:proofErr w:type="gramStart"/>
-            <w:r>
-              <w:t xml:space="preserve">nom</w:t>
+              <w:rPr>
+                <w:sz w:val="20"/>
+              </w:rPr>
+            </w:pPr>
+            <w:proofErr w:type="gramStart"/>
+            <w:r>
+              <w:t xml:space="preserve">CÁLCULO INTEGRAL</w:t>
             </w:r>
           </w:p>
         </w:tc>
@@ -1176,13 +1159,14 @@
               <w:pStyle w:val="TableParagraph"/>
               <w:spacing w:line="229" w:lineRule="exact"/>
               <w:ind w:left="199"/>
-              <w:rPr>
-                <w:sz w:val="20"/>
-              </w:rPr>
-            </w:pPr>
-            <w:proofErr w:type="gramStart"/>
-            <w:r>
-              <w:t xml:space="preserve">1</w:t>
+              <w:jc w:val="center"/>
+              <w:rPr>
+                <w:sz w:val="20"/>
+              </w:rPr>
+            </w:pPr>
+            <w:proofErr w:type="gramStart"/>
+            <w:r>
+              <w:t xml:space="preserve">10</w:t>
             </w:r>
           </w:p>
         </w:tc>
@@ -1200,13 +1184,14 @@
               <w:pStyle w:val="TableParagraph"/>
               <w:spacing w:line="229" w:lineRule="exact"/>
               <w:ind w:left="199"/>
-              <w:rPr>
-                <w:sz w:val="20"/>
-              </w:rPr>
-            </w:pPr>
-            <w:proofErr w:type="gramStart"/>
-            <w:r>
-              <w:t xml:space="preserve">2</w:t>
+              <w:jc w:val="center"/>
+              <w:rPr>
+                <w:sz w:val="20"/>
+              </w:rPr>
+            </w:pPr>
+            <w:proofErr w:type="gramStart"/>
+            <w:r>
+              <w:t xml:space="preserve">10</w:t>
             </w:r>
           </w:p>
         </w:tc>
@@ -1224,6 +1209,7 @@
               <w:pStyle w:val="TableParagraph"/>
               <w:spacing w:before="0"/>
               <w:ind w:left="0"/>
+              <w:jc w:val="center"/>
               <w:rPr>
                 <w:rFonts w:ascii="Times New Roman"/>
                 <w:sz w:val="18"/>
@@ -1231,7 +1217,7 @@
             </w:pPr>
             <w:proofErr w:type="gramStart"/>
             <w:r>
-              <w:t xml:space="preserve">3</w:t>
+              <w:t xml:space="preserve"/>
             </w:r>
           </w:p>
         </w:tc>
@@ -1248,13 +1234,14 @@
             <w:pPr>
               <w:pStyle w:val="TableParagraph"/>
               <w:spacing w:line="229" w:lineRule="exact"/>
-              <w:rPr>
-                <w:sz w:val="20"/>
-              </w:rPr>
-            </w:pPr>
-            <w:proofErr w:type="gramStart"/>
-            <w:r>
-              <w:t xml:space="preserve">1</w:t>
+              <w:jc w:val="center"/>
+              <w:rPr>
+                <w:sz w:val="20"/>
+              </w:rPr>
+            </w:pPr>
+            <w:proofErr w:type="gramStart"/>
+            <w:r>
+              <w:t xml:space="preserve">25</w:t>
             </w:r>
           </w:p>
         </w:tc>
@@ -1271,13 +1258,14 @@
             <w:pPr>
               <w:pStyle w:val="TableParagraph"/>
               <w:spacing w:line="229" w:lineRule="exact"/>
-              <w:rPr>
-                <w:sz w:val="20"/>
-              </w:rPr>
-            </w:pPr>
-            <w:proofErr w:type="gramStart"/>
-            <w:r>
-              <w:t xml:space="preserve">2</w:t>
+              <w:jc w:val="center"/>
+              <w:rPr>
+                <w:sz w:val="20"/>
+              </w:rPr>
+            </w:pPr>
+            <w:proofErr w:type="gramStart"/>
+            <w:r>
+              <w:t xml:space="preserve">25</w:t>
             </w:r>
           </w:p>
         </w:tc>
@@ -1295,6 +1283,7 @@
               <w:pStyle w:val="TableParagraph"/>
               <w:spacing w:before="0"/>
               <w:ind w:left="0"/>
+              <w:jc w:val="center"/>
               <w:rPr>
                 <w:rFonts w:ascii="Times New Roman"/>
                 <w:sz w:val="18"/>
@@ -1302,7 +1291,7 @@
             </w:pPr>
             <w:proofErr w:type="gramStart"/>
             <w:r>
-              <w:t xml:space="preserve">3</w:t>
+              <w:t xml:space="preserve"/>
             </w:r>
           </w:p>
         </w:tc>
@@ -1318,19 +1307,16 @@
               <w:top w:val="nil"/>
               <w:bottom w:val="nil"/>
             </w:tcBorders>
-            <w:shd w:val="clear" w:color="auto" w:fill="FFFFFF" w:themeFill="background1"/>
-          </w:tcPr>
-          <w:p>
-            <w:pPr>
-              <w:pStyle w:val="TableParagraph"/>
-              <w:spacing w:line="229" w:lineRule="exact"/>
-              <w:rPr>
-                <w:sz w:val="20"/>
-              </w:rPr>
-            </w:pPr>
-            <w:proofErr w:type="gramStart"/>
-            <w:r>
-              <w:t xml:space="preserve">uac</w:t>
+            <w:shd w:val="clear" w:color="auto" w:fill="BFBFBF" w:themeFill="background1" w:themeFillShade="BF"/>
+          </w:tcPr>
+          <w:p>
+            <w:pPr>
+              <w:pStyle w:val="TableParagraph"/>
+              <w:spacing w:line="229" w:lineRule="exact"/>
+            </w:pPr>
+            <w:proofErr w:type="gramStart"/>
+            <w:r>
+              <w:t xml:space="preserve">322205-17FPp</w:t>
             </w:r>
           </w:p>
         </w:tc>
@@ -1341,21 +1327,17 @@
               <w:top w:val="nil"/>
               <w:bottom w:val="nil"/>
             </w:tcBorders>
-            <w:shd w:val="clear" w:color="auto" w:fill="FFFFFF" w:themeFill="background1"/>
+            <w:shd w:val="clear" w:color="auto" w:fill="BFBFBF" w:themeFill="background1" w:themeFillShade="BF"/>
           </w:tcPr>
           <w:p>
             <w:pPr>
               <w:pStyle w:val="TableParagraph"/>
               <w:spacing w:line="229" w:lineRule="exact"/>
               <w:ind w:left="199"/>
-              <w:jc w:val="both"/>
-              <w:rPr>
-                <w:sz w:val="20"/>
-              </w:rPr>
-            </w:pPr>
-            <w:proofErr w:type="gramStart"/>
-            <w:r>
-              <w:t xml:space="preserve">nom</w:t>
+            </w:pPr>
+            <w:proofErr w:type="gramStart"/>
+            <w:r>
+              <w:t xml:space="preserve">INGLÉS V</w:t>
             </w:r>
           </w:p>
         </w:tc>
@@ -1366,20 +1348,18 @@
               <w:top w:val="nil"/>
               <w:bottom w:val="nil"/>
             </w:tcBorders>
-            <w:shd w:val="clear" w:color="auto" w:fill="FFFFFF" w:themeFill="background1"/>
+            <w:shd w:val="clear" w:color="auto" w:fill="BFBFBF" w:themeFill="background1" w:themeFillShade="BF"/>
           </w:tcPr>
           <w:p>
             <w:pPr>
               <w:pStyle w:val="TableParagraph"/>
               <w:spacing w:line="229" w:lineRule="exact"/>
               <w:ind w:left="199"/>
-              <w:rPr>
-                <w:sz w:val="20"/>
-              </w:rPr>
-            </w:pPr>
-            <w:proofErr w:type="gramStart"/>
-            <w:r>
-              <w:t xml:space="preserve">1</w:t>
+              <w:jc w:val="center"/>
+            </w:pPr>
+            <w:proofErr w:type="gramStart"/>
+            <w:r>
+              <w:t xml:space="preserve">10</w:t>
             </w:r>
           </w:p>
         </w:tc>
@@ -1390,20 +1370,18 @@
               <w:top w:val="nil"/>
               <w:bottom w:val="nil"/>
             </w:tcBorders>
-            <w:shd w:val="clear" w:color="auto" w:fill="FFFFFF" w:themeFill="background1"/>
+            <w:shd w:val="clear" w:color="auto" w:fill="BFBFBF" w:themeFill="background1" w:themeFillShade="BF"/>
           </w:tcPr>
           <w:p>
             <w:pPr>
               <w:pStyle w:val="TableParagraph"/>
               <w:spacing w:line="229" w:lineRule="exact"/>
               <w:ind w:left="199"/>
-              <w:rPr>
-                <w:sz w:val="20"/>
-              </w:rPr>
-            </w:pPr>
-            <w:proofErr w:type="gramStart"/>
-            <w:r>
-              <w:t xml:space="preserve">2</w:t>
+              <w:jc w:val="center"/>
+            </w:pPr>
+            <w:proofErr w:type="gramStart"/>
+            <w:r>
+              <w:t xml:space="preserve">10</w:t>
             </w:r>
           </w:p>
         </w:tc>
@@ -1414,21 +1392,18 @@
               <w:top w:val="nil"/>
               <w:bottom w:val="nil"/>
             </w:tcBorders>
-            <w:shd w:val="clear" w:color="auto" w:fill="FFFFFF" w:themeFill="background1"/>
+            <w:shd w:val="clear" w:color="auto" w:fill="BFBFBF" w:themeFill="background1" w:themeFillShade="BF"/>
           </w:tcPr>
           <w:p>
             <w:pPr>
               <w:pStyle w:val="TableParagraph"/>
               <w:spacing w:before="0"/>
               <w:ind w:left="0"/>
-              <w:rPr>
-                <w:rFonts w:ascii="Times New Roman"/>
-                <w:sz w:val="18"/>
-              </w:rPr>
-            </w:pPr>
-            <w:proofErr w:type="gramStart"/>
-            <w:r>
-              <w:t xml:space="preserve">3</w:t>
+              <w:jc w:val="center"/>
+            </w:pPr>
+            <w:proofErr w:type="gramStart"/>
+            <w:r>
+              <w:t xml:space="preserve"/>
             </w:r>
           </w:p>
         </w:tc>
@@ -1439,19 +1414,17 @@
               <w:top w:val="nil"/>
               <w:bottom w:val="nil"/>
             </w:tcBorders>
-            <w:shd w:val="clear" w:color="auto" w:fill="FFFFFF" w:themeFill="background1"/>
-          </w:tcPr>
-          <w:p>
-            <w:pPr>
-              <w:pStyle w:val="TableParagraph"/>
-              <w:spacing w:line="229" w:lineRule="exact"/>
-              <w:rPr>
-                <w:sz w:val="20"/>
-              </w:rPr>
-            </w:pPr>
-            <w:proofErr w:type="gramStart"/>
-            <w:r>
-              <w:t xml:space="preserve">1</w:t>
+            <w:shd w:val="clear" w:color="auto" w:fill="BFBFBF" w:themeFill="background1" w:themeFillShade="BF"/>
+          </w:tcPr>
+          <w:p>
+            <w:pPr>
+              <w:pStyle w:val="TableParagraph"/>
+              <w:spacing w:line="229" w:lineRule="exact"/>
+              <w:jc w:val="center"/>
+            </w:pPr>
+            <w:proofErr w:type="gramStart"/>
+            <w:r>
+              <w:t xml:space="preserve">25</w:t>
             </w:r>
           </w:p>
         </w:tc>
@@ -1462,19 +1435,17 @@
               <w:top w:val="nil"/>
               <w:bottom w:val="nil"/>
             </w:tcBorders>
-            <w:shd w:val="clear" w:color="auto" w:fill="FFFFFF" w:themeFill="background1"/>
-          </w:tcPr>
-          <w:p>
-            <w:pPr>
-              <w:pStyle w:val="TableParagraph"/>
-              <w:spacing w:line="229" w:lineRule="exact"/>
-              <w:rPr>
-                <w:sz w:val="20"/>
-              </w:rPr>
-            </w:pPr>
-            <w:proofErr w:type="gramStart"/>
-            <w:r>
-              <w:t xml:space="preserve">2</w:t>
+            <w:shd w:val="clear" w:color="auto" w:fill="BFBFBF" w:themeFill="background1" w:themeFillShade="BF"/>
+          </w:tcPr>
+          <w:p>
+            <w:pPr>
+              <w:pStyle w:val="TableParagraph"/>
+              <w:spacing w:line="229" w:lineRule="exact"/>
+              <w:jc w:val="center"/>
+            </w:pPr>
+            <w:proofErr w:type="gramStart"/>
+            <w:r>
+              <w:t xml:space="preserve">25</w:t>
             </w:r>
           </w:p>
         </w:tc>
@@ -1485,21 +1456,18 @@
               <w:top w:val="nil"/>
               <w:bottom w:val="nil"/>
             </w:tcBorders>
-            <w:shd w:val="clear" w:color="auto" w:fill="FFFFFF" w:themeFill="background1"/>
+            <w:shd w:val="clear" w:color="auto" w:fill="BFBFBF" w:themeFill="background1" w:themeFillShade="BF"/>
           </w:tcPr>
           <w:p>
             <w:pPr>
               <w:pStyle w:val="TableParagraph"/>
               <w:spacing w:before="0"/>
               <w:ind w:left="0"/>
-              <w:rPr>
-                <w:rFonts w:ascii="Times New Roman"/>
-                <w:sz w:val="18"/>
-              </w:rPr>
-            </w:pPr>
-            <w:proofErr w:type="gramStart"/>
-            <w:r>
-              <w:t xml:space="preserve">3</w:t>
+              <w:jc w:val="center"/>
+            </w:pPr>
+            <w:proofErr w:type="gramStart"/>
+            <w:r>
+              <w:t xml:space="preserve"/>
             </w:r>
           </w:p>
         </w:tc>
@@ -1527,7 +1495,7 @@
             </w:pPr>
             <w:proofErr w:type="gramStart"/>
             <w:r>
-              <w:t xml:space="preserve">uac</w:t>
+              <w:t xml:space="preserve">3061300001-17M4</w:t>
             </w:r>
           </w:p>
         </w:tc>
@@ -1545,14 +1513,13 @@
               <w:pStyle w:val="TableParagraph"/>
               <w:spacing w:line="229" w:lineRule="exact"/>
               <w:ind w:left="199"/>
-              <w:jc w:val="both"/>
-              <w:rPr>
-                <w:sz w:val="20"/>
-              </w:rPr>
-            </w:pPr>
-            <w:proofErr w:type="gramStart"/>
-            <w:r>
-              <w:t xml:space="preserve">nom</w:t>
+              <w:rPr>
+                <w:sz w:val="20"/>
+              </w:rPr>
+            </w:pPr>
+            <w:proofErr w:type="gramStart"/>
+            <w:r>
+              <w:t xml:space="preserve">MÓDULO IV. DESARROLLA SOFTWARE DE APLICACIÓN WEB CON ALMACENAMIENTO PERSISTENTE DE DATOS</w:t>
             </w:r>
           </w:p>
         </w:tc>
@@ -1570,13 +1537,14 @@
               <w:pStyle w:val="TableParagraph"/>
               <w:spacing w:line="229" w:lineRule="exact"/>
               <w:ind w:left="199"/>
-              <w:rPr>
-                <w:sz w:val="20"/>
-              </w:rPr>
-            </w:pPr>
-            <w:proofErr w:type="gramStart"/>
-            <w:r>
-              <w:t xml:space="preserve">1</w:t>
+              <w:jc w:val="center"/>
+              <w:rPr>
+                <w:sz w:val="20"/>
+              </w:rPr>
+            </w:pPr>
+            <w:proofErr w:type="gramStart"/>
+            <w:r>
+              <w:t xml:space="preserve"/>
             </w:r>
           </w:p>
         </w:tc>
@@ -1594,13 +1562,14 @@
               <w:pStyle w:val="TableParagraph"/>
               <w:spacing w:line="229" w:lineRule="exact"/>
               <w:ind w:left="199"/>
-              <w:rPr>
-                <w:sz w:val="20"/>
-              </w:rPr>
-            </w:pPr>
-            <w:proofErr w:type="gramStart"/>
-            <w:r>
-              <w:t xml:space="preserve">2</w:t>
+              <w:jc w:val="center"/>
+              <w:rPr>
+                <w:sz w:val="20"/>
+              </w:rPr>
+            </w:pPr>
+            <w:proofErr w:type="gramStart"/>
+            <w:r>
+              <w:t xml:space="preserve"/>
             </w:r>
           </w:p>
         </w:tc>
@@ -1618,6 +1587,7 @@
               <w:pStyle w:val="TableParagraph"/>
               <w:spacing w:before="0"/>
               <w:ind w:left="0"/>
+              <w:jc w:val="center"/>
               <w:rPr>
                 <w:rFonts w:ascii="Times New Roman"/>
                 <w:sz w:val="18"/>
@@ -1625,7 +1595,7 @@
             </w:pPr>
             <w:proofErr w:type="gramStart"/>
             <w:r>
-              <w:t xml:space="preserve">3</w:t>
+              <w:t xml:space="preserve"/>
             </w:r>
           </w:p>
         </w:tc>
@@ -1642,13 +1612,14 @@
             <w:pPr>
               <w:pStyle w:val="TableParagraph"/>
               <w:spacing w:line="229" w:lineRule="exact"/>
-              <w:rPr>
-                <w:sz w:val="20"/>
-              </w:rPr>
-            </w:pPr>
-            <w:proofErr w:type="gramStart"/>
-            <w:r>
-              <w:t xml:space="preserve">1</w:t>
+              <w:jc w:val="center"/>
+              <w:rPr>
+                <w:sz w:val="20"/>
+              </w:rPr>
+            </w:pPr>
+            <w:proofErr w:type="gramStart"/>
+            <w:r>
+              <w:t xml:space="preserve"/>
             </w:r>
           </w:p>
         </w:tc>
@@ -1665,13 +1636,14 @@
             <w:pPr>
               <w:pStyle w:val="TableParagraph"/>
               <w:spacing w:line="229" w:lineRule="exact"/>
-              <w:rPr>
-                <w:sz w:val="20"/>
-              </w:rPr>
-            </w:pPr>
-            <w:proofErr w:type="gramStart"/>
-            <w:r>
-              <w:t xml:space="preserve">2</w:t>
+              <w:jc w:val="center"/>
+              <w:rPr>
+                <w:sz w:val="20"/>
+              </w:rPr>
+            </w:pPr>
+            <w:proofErr w:type="gramStart"/>
+            <w:r>
+              <w:t xml:space="preserve"/>
             </w:r>
           </w:p>
         </w:tc>
@@ -1689,6 +1661,7 @@
               <w:pStyle w:val="TableParagraph"/>
               <w:spacing w:before="0"/>
               <w:ind w:left="0"/>
+              <w:jc w:val="center"/>
               <w:rPr>
                 <w:rFonts w:ascii="Times New Roman"/>
                 <w:sz w:val="18"/>
@@ -1696,7 +1669,7 @@
             </w:pPr>
             <w:proofErr w:type="gramStart"/>
             <w:r>
-              <w:t xml:space="preserve">3</w:t>
+              <w:t xml:space="preserve"/>
             </w:r>
           </w:p>
         </w:tc>
@@ -1712,19 +1685,16 @@
               <w:top w:val="nil"/>
               <w:bottom w:val="nil"/>
             </w:tcBorders>
-            <w:shd w:val="clear" w:color="auto" w:fill="FFFFFF" w:themeFill="background1"/>
-          </w:tcPr>
-          <w:p>
-            <w:pPr>
-              <w:pStyle w:val="TableParagraph"/>
-              <w:spacing w:line="229" w:lineRule="exact"/>
-              <w:rPr>
-                <w:sz w:val="20"/>
-              </w:rPr>
-            </w:pPr>
-            <w:proofErr w:type="gramStart"/>
-            <w:r>
-              <w:t xml:space="preserve">uac</w:t>
+            <w:shd w:val="clear" w:color="auto" w:fill="BFBFBF" w:themeFill="background1" w:themeFillShade="BF"/>
+          </w:tcPr>
+          <w:p>
+            <w:pPr>
+              <w:pStyle w:val="TableParagraph"/>
+              <w:spacing w:line="229" w:lineRule="exact"/>
+            </w:pPr>
+            <w:proofErr w:type="gramStart"/>
+            <w:r>
+              <w:t xml:space="preserve">3061300001-17M4S1</w:t>
             </w:r>
           </w:p>
         </w:tc>
@@ -1735,21 +1705,17 @@
               <w:top w:val="nil"/>
               <w:bottom w:val="nil"/>
             </w:tcBorders>
-            <w:shd w:val="clear" w:color="auto" w:fill="FFFFFF" w:themeFill="background1"/>
+            <w:shd w:val="clear" w:color="auto" w:fill="BFBFBF" w:themeFill="background1" w:themeFillShade="BF"/>
           </w:tcPr>
           <w:p>
             <w:pPr>
               <w:pStyle w:val="TableParagraph"/>
               <w:spacing w:line="229" w:lineRule="exact"/>
               <w:ind w:left="199"/>
-              <w:jc w:val="both"/>
-              <w:rPr>
-                <w:sz w:val="20"/>
-              </w:rPr>
-            </w:pPr>
-            <w:proofErr w:type="gramStart"/>
-            <w:r>
-              <w:t xml:space="preserve">nom</w:t>
+            </w:pPr>
+            <w:proofErr w:type="gramStart"/>
+            <w:r>
+              <w:t xml:space="preserve">CONSTRUYE BASES DE DATOS PARA APLICACIONES WEB</w:t>
             </w:r>
           </w:p>
         </w:tc>
@@ -1760,20 +1726,18 @@
               <w:top w:val="nil"/>
               <w:bottom w:val="nil"/>
             </w:tcBorders>
-            <w:shd w:val="clear" w:color="auto" w:fill="FFFFFF" w:themeFill="background1"/>
+            <w:shd w:val="clear" w:color="auto" w:fill="BFBFBF" w:themeFill="background1" w:themeFillShade="BF"/>
           </w:tcPr>
           <w:p>
             <w:pPr>
               <w:pStyle w:val="TableParagraph"/>
               <w:spacing w:line="229" w:lineRule="exact"/>
               <w:ind w:left="199"/>
-              <w:rPr>
-                <w:sz w:val="20"/>
-              </w:rPr>
-            </w:pPr>
-            <w:proofErr w:type="gramStart"/>
-            <w:r>
-              <w:t xml:space="preserve">1</w:t>
+              <w:jc w:val="center"/>
+            </w:pPr>
+            <w:proofErr w:type="gramStart"/>
+            <w:r>
+              <w:t xml:space="preserve">10</w:t>
             </w:r>
           </w:p>
         </w:tc>
@@ -1784,20 +1748,18 @@
               <w:top w:val="nil"/>
               <w:bottom w:val="nil"/>
             </w:tcBorders>
-            <w:shd w:val="clear" w:color="auto" w:fill="FFFFFF" w:themeFill="background1"/>
+            <w:shd w:val="clear" w:color="auto" w:fill="BFBFBF" w:themeFill="background1" w:themeFillShade="BF"/>
           </w:tcPr>
           <w:p>
             <w:pPr>
               <w:pStyle w:val="TableParagraph"/>
               <w:spacing w:line="229" w:lineRule="exact"/>
               <w:ind w:left="199"/>
-              <w:rPr>
-                <w:sz w:val="20"/>
-              </w:rPr>
-            </w:pPr>
-            <w:proofErr w:type="gramStart"/>
-            <w:r>
-              <w:t xml:space="preserve">2</w:t>
+              <w:jc w:val="center"/>
+            </w:pPr>
+            <w:proofErr w:type="gramStart"/>
+            <w:r>
+              <w:t xml:space="preserve">10</w:t>
             </w:r>
           </w:p>
         </w:tc>
@@ -1808,21 +1770,18 @@
               <w:top w:val="nil"/>
               <w:bottom w:val="nil"/>
             </w:tcBorders>
-            <w:shd w:val="clear" w:color="auto" w:fill="FFFFFF" w:themeFill="background1"/>
+            <w:shd w:val="clear" w:color="auto" w:fill="BFBFBF" w:themeFill="background1" w:themeFillShade="BF"/>
           </w:tcPr>
           <w:p>
             <w:pPr>
               <w:pStyle w:val="TableParagraph"/>
               <w:spacing w:before="0"/>
               <w:ind w:left="0"/>
-              <w:rPr>
-                <w:rFonts w:ascii="Times New Roman"/>
-                <w:sz w:val="18"/>
-              </w:rPr>
-            </w:pPr>
-            <w:proofErr w:type="gramStart"/>
-            <w:r>
-              <w:t xml:space="preserve">3</w:t>
+              <w:jc w:val="center"/>
+            </w:pPr>
+            <w:proofErr w:type="gramStart"/>
+            <w:r>
+              <w:t xml:space="preserve"/>
             </w:r>
           </w:p>
         </w:tc>
@@ -1833,19 +1792,17 @@
               <w:top w:val="nil"/>
               <w:bottom w:val="nil"/>
             </w:tcBorders>
-            <w:shd w:val="clear" w:color="auto" w:fill="FFFFFF" w:themeFill="background1"/>
-          </w:tcPr>
-          <w:p>
-            <w:pPr>
-              <w:pStyle w:val="TableParagraph"/>
-              <w:spacing w:line="229" w:lineRule="exact"/>
-              <w:rPr>
-                <w:sz w:val="20"/>
-              </w:rPr>
-            </w:pPr>
-            <w:proofErr w:type="gramStart"/>
-            <w:r>
-              <w:t xml:space="preserve">1</w:t>
+            <w:shd w:val="clear" w:color="auto" w:fill="BFBFBF" w:themeFill="background1" w:themeFillShade="BF"/>
+          </w:tcPr>
+          <w:p>
+            <w:pPr>
+              <w:pStyle w:val="TableParagraph"/>
+              <w:spacing w:line="229" w:lineRule="exact"/>
+              <w:jc w:val="center"/>
+            </w:pPr>
+            <w:proofErr w:type="gramStart"/>
+            <w:r>
+              <w:t xml:space="preserve">30</w:t>
             </w:r>
           </w:p>
         </w:tc>
@@ -1856,19 +1813,17 @@
               <w:top w:val="nil"/>
               <w:bottom w:val="nil"/>
             </w:tcBorders>
-            <w:shd w:val="clear" w:color="auto" w:fill="FFFFFF" w:themeFill="background1"/>
-          </w:tcPr>
-          <w:p>
-            <w:pPr>
-              <w:pStyle w:val="TableParagraph"/>
-              <w:spacing w:line="229" w:lineRule="exact"/>
-              <w:rPr>
-                <w:sz w:val="20"/>
-              </w:rPr>
-            </w:pPr>
-            <w:proofErr w:type="gramStart"/>
-            <w:r>
-              <w:t xml:space="preserve">2</w:t>
+            <w:shd w:val="clear" w:color="auto" w:fill="BFBFBF" w:themeFill="background1" w:themeFillShade="BF"/>
+          </w:tcPr>
+          <w:p>
+            <w:pPr>
+              <w:pStyle w:val="TableParagraph"/>
+              <w:spacing w:line="229" w:lineRule="exact"/>
+              <w:jc w:val="center"/>
+            </w:pPr>
+            <w:proofErr w:type="gramStart"/>
+            <w:r>
+              <w:t xml:space="preserve">30</w:t>
             </w:r>
           </w:p>
         </w:tc>
@@ -1879,21 +1834,194 @@
               <w:top w:val="nil"/>
               <w:bottom w:val="nil"/>
             </w:tcBorders>
-            <w:shd w:val="clear" w:color="auto" w:fill="FFFFFF" w:themeFill="background1"/>
+            <w:shd w:val="clear" w:color="auto" w:fill="BFBFBF" w:themeFill="background1" w:themeFillShade="BF"/>
           </w:tcPr>
           <w:p>
             <w:pPr>
               <w:pStyle w:val="TableParagraph"/>
               <w:spacing w:before="0"/>
               <w:ind w:left="0"/>
-              <w:rPr>
-                <w:rFonts w:ascii="Times New Roman"/>
-                <w:sz w:val="18"/>
-              </w:rPr>
-            </w:pPr>
-            <w:proofErr w:type="gramStart"/>
-            <w:r>
-              <w:t xml:space="preserve">3</w:t>
+              <w:jc w:val="center"/>
+            </w:pPr>
+            <w:proofErr w:type="gramStart"/>
+            <w:r>
+              <w:t xml:space="preserve"/>
+            </w:r>
+          </w:p>
+        </w:tc>
+      </w:tr>
+      <w:tr>
+        <w:trPr>
+          <w:trHeight w:val="271"/>
+        </w:trPr>
+        <w:tc>
+          <w:tcPr>
+            <w:tcW w:w="2343" w:type="dxa"/>
+            <w:tcBorders>
+              <w:top w:val="nil"/>
+              <w:bottom w:val="single" w:sz="4" w:space="0" w:color="auto"/>
+            </w:tcBorders>
+            <w:shd w:val="clear" w:color="auto" w:fill="auto"/>
+          </w:tcPr>
+          <w:p>
+            <w:pPr>
+              <w:pStyle w:val="TableParagraph"/>
+              <w:spacing w:line="229" w:lineRule="exact"/>
+            </w:pPr>
+            <w:proofErr w:type="gramStart"/>
+            <w:r>
+              <w:t xml:space="preserve">3061300001-17M4S2</w:t>
+            </w:r>
+          </w:p>
+        </w:tc>
+        <w:tc>
+          <w:tcPr>
+            <w:tcW w:w="5036" w:type="dxa"/>
+            <w:tcBorders>
+              <w:top w:val="nil"/>
+              <w:bottom w:val="single" w:sz="4" w:space="0" w:color="auto"/>
+            </w:tcBorders>
+            <w:shd w:val="clear" w:color="auto" w:fill="auto"/>
+          </w:tcPr>
+          <w:p>
+            <w:pPr>
+              <w:pStyle w:val="TableParagraph"/>
+              <w:spacing w:line="229" w:lineRule="exact"/>
+              <w:ind w:left="199"/>
+            </w:pPr>
+            <w:proofErr w:type="gramStart"/>
+            <w:r>
+              <w:t xml:space="preserve">DESARROLLA APLICACIONES WEB CON CONEXIÓN A BASES DE DATOS</w:t>
+            </w:r>
+          </w:p>
+        </w:tc>
+        <w:tc>
+          <w:tcPr>
+            <w:tcW w:w="1096" w:type="dxa"/>
+            <w:tcBorders>
+              <w:top w:val="nil"/>
+              <w:bottom w:val="single" w:sz="4" w:space="0" w:color="auto"/>
+            </w:tcBorders>
+            <w:shd w:val="clear" w:color="auto" w:fill="auto"/>
+          </w:tcPr>
+          <w:p>
+            <w:pPr>
+              <w:pStyle w:val="TableParagraph"/>
+              <w:spacing w:line="229" w:lineRule="exact"/>
+              <w:ind w:left="199"/>
+              <w:jc w:val="center"/>
+            </w:pPr>
+            <w:proofErr w:type="gramStart"/>
+            <w:r>
+              <w:t xml:space="preserve">10</w:t>
+            </w:r>
+          </w:p>
+        </w:tc>
+        <w:tc>
+          <w:tcPr>
+            <w:tcW w:w="1118" w:type="dxa"/>
+            <w:tcBorders>
+              <w:top w:val="nil"/>
+              <w:bottom w:val="single" w:sz="4" w:space="0" w:color="auto"/>
+            </w:tcBorders>
+            <w:shd w:val="clear" w:color="auto" w:fill="auto"/>
+          </w:tcPr>
+          <w:p>
+            <w:pPr>
+              <w:pStyle w:val="TableParagraph"/>
+              <w:spacing w:line="229" w:lineRule="exact"/>
+              <w:ind w:left="199"/>
+              <w:jc w:val="center"/>
+            </w:pPr>
+            <w:proofErr w:type="gramStart"/>
+            <w:r>
+              <w:t xml:space="preserve">10</w:t>
+            </w:r>
+          </w:p>
+        </w:tc>
+        <w:tc>
+          <w:tcPr>
+            <w:tcW w:w="1096" w:type="dxa"/>
+            <w:tcBorders>
+              <w:top w:val="nil"/>
+              <w:bottom w:val="single" w:sz="4" w:space="0" w:color="auto"/>
+            </w:tcBorders>
+            <w:shd w:val="clear" w:color="auto" w:fill="auto"/>
+          </w:tcPr>
+          <w:p>
+            <w:pPr>
+              <w:pStyle w:val="TableParagraph"/>
+              <w:spacing w:before="0"/>
+              <w:ind w:left="0"/>
+              <w:jc w:val="center"/>
+            </w:pPr>
+            <w:proofErr w:type="gramStart"/>
+            <w:r>
+              <w:t xml:space="preserve"/>
+            </w:r>
+          </w:p>
+        </w:tc>
+        <w:tc>
+          <w:tcPr>
+            <w:tcW w:w="1096" w:type="dxa"/>
+            <w:tcBorders>
+              <w:top w:val="nil"/>
+              <w:bottom w:val="single" w:sz="4" w:space="0" w:color="auto"/>
+            </w:tcBorders>
+            <w:shd w:val="clear" w:color="auto" w:fill="auto"/>
+          </w:tcPr>
+          <w:p>
+            <w:pPr>
+              <w:pStyle w:val="TableParagraph"/>
+              <w:spacing w:line="229" w:lineRule="exact"/>
+              <w:jc w:val="center"/>
+            </w:pPr>
+            <w:proofErr w:type="gramStart"/>
+            <w:r>
+              <w:t xml:space="preserve">30</w:t>
+            </w:r>
+          </w:p>
+        </w:tc>
+        <w:tc>
+          <w:tcPr>
+            <w:tcW w:w="1118" w:type="dxa"/>
+            <w:tcBorders>
+              <w:top w:val="nil"/>
+              <w:bottom w:val="single" w:sz="4" w:space="0" w:color="auto"/>
+            </w:tcBorders>
+            <w:shd w:val="clear" w:color="auto" w:fill="auto"/>
+          </w:tcPr>
+          <w:p>
+            <w:pPr>
+              <w:pStyle w:val="TableParagraph"/>
+              <w:spacing w:line="229" w:lineRule="exact"/>
+              <w:jc w:val="center"/>
+            </w:pPr>
+            <w:proofErr w:type="gramStart"/>
+            <w:r>
+              <w:t xml:space="preserve">30</w:t>
+            </w:r>
+          </w:p>
+        </w:tc>
+        <w:tc>
+          <w:tcPr>
+            <w:tcW w:w="1096" w:type="dxa"/>
+            <w:tcBorders>
+              <w:top w:val="nil"/>
+              <w:bottom w:val="single" w:sz="4" w:space="0" w:color="auto"/>
+            </w:tcBorders>
+            <w:shd w:val="clear" w:color="auto" w:fill="auto"/>
+          </w:tcPr>
+          <w:p>
+            <w:pPr>
+              <w:pStyle w:val="TableParagraph"/>
+              <w:spacing w:before="0"/>
+              <w:ind w:left="0"/>
+              <w:jc w:val="center"/>
+            </w:pPr>
+            <w:proofErr w:type="gramStart"/>
+            <w:r>
+              <w:t xml:space="preserve"/>
             </w:r>
           </w:p>
         </w:tc>
@@ -2076,6 +2204,7 @@
           <w:sz w:val="20"/>
           <w:szCs w:val="20"/>
         </w:rPr>
+        <w:lastRenderedPageBreak/>
         <w:t>LA DIRECTORA DEL PLANTEL</w:t>
       </w:r>
     </w:p>

</xml_diff>

<commit_message>
primera prueba para descargar boletas 😁
</commit_message>
<xml_diff>
--- a/editar_word/ZARIÑAN RODDRIGUEZ.docx
+++ b/editar_word/ZARIÑAN RODDRIGUEZ.docx
@@ -788,7 +788,7 @@
             </w:pPr>
             <w:proofErr w:type="gramStart"/>
             <w:r>
-              <w:t xml:space="preserve">10</w:t>
+              <w:t xml:space="preserve">9</w:t>
             </w:r>
           </w:p>
         </w:tc>
@@ -813,7 +813,7 @@
             </w:pPr>
             <w:proofErr w:type="gramStart"/>
             <w:r>
-              <w:t xml:space="preserve">10</w:t>
+              <w:t xml:space="preserve">9</w:t>
             </w:r>
           </w:p>
         </w:tc>
@@ -863,7 +863,7 @@
             </w:pPr>
             <w:proofErr w:type="gramStart"/>
             <w:r>
-              <w:t xml:space="preserve">20</w:t>
+              <w:t xml:space="preserve">15</w:t>
             </w:r>
           </w:p>
         </w:tc>
@@ -887,7 +887,7 @@
             </w:pPr>
             <w:proofErr w:type="gramStart"/>
             <w:r>
-              <w:t xml:space="preserve">20</w:t>
+              <w:t xml:space="preserve">15</w:t>
             </w:r>
           </w:p>
         </w:tc>
@@ -981,7 +981,7 @@
             </w:pPr>
             <w:proofErr w:type="gramStart"/>
             <w:r>
-              <w:t xml:space="preserve">10</w:t>
+              <w:t xml:space="preserve">9</w:t>
             </w:r>
           </w:p>
         </w:tc>
@@ -1003,7 +1003,7 @@
             </w:pPr>
             <w:proofErr w:type="gramStart"/>
             <w:r>
-              <w:t xml:space="preserve">10</w:t>
+              <w:t xml:space="preserve">9</w:t>
             </w:r>
           </w:p>
         </w:tc>
@@ -1046,7 +1046,7 @@
             </w:pPr>
             <w:proofErr w:type="gramStart"/>
             <w:r>
-              <w:t xml:space="preserve">20</w:t>
+              <w:t xml:space="preserve">15</w:t>
             </w:r>
           </w:p>
         </w:tc>
@@ -1067,7 +1067,7 @@
             </w:pPr>
             <w:proofErr w:type="gramStart"/>
             <w:r>
-              <w:t xml:space="preserve">20</w:t>
+              <w:t xml:space="preserve">15</w:t>
             </w:r>
           </w:p>
         </w:tc>
@@ -1166,7 +1166,7 @@
             </w:pPr>
             <w:proofErr w:type="gramStart"/>
             <w:r>
-              <w:t xml:space="preserve">10</w:t>
+              <w:t xml:space="preserve">9</w:t>
             </w:r>
           </w:p>
         </w:tc>
@@ -1191,7 +1191,7 @@
             </w:pPr>
             <w:proofErr w:type="gramStart"/>
             <w:r>
-              <w:t xml:space="preserve">10</w:t>
+              <w:t xml:space="preserve">9</w:t>
             </w:r>
           </w:p>
         </w:tc>
@@ -1241,7 +1241,7 @@
             </w:pPr>
             <w:proofErr w:type="gramStart"/>
             <w:r>
-              <w:t xml:space="preserve">25</w:t>
+              <w:t xml:space="preserve">20</w:t>
             </w:r>
           </w:p>
         </w:tc>
@@ -1265,7 +1265,7 @@
             </w:pPr>
             <w:proofErr w:type="gramStart"/>
             <w:r>
-              <w:t xml:space="preserve">25</w:t>
+              <w:t xml:space="preserve">20</w:t>
             </w:r>
           </w:p>
         </w:tc>
@@ -1359,7 +1359,7 @@
             </w:pPr>
             <w:proofErr w:type="gramStart"/>
             <w:r>
-              <w:t xml:space="preserve">10</w:t>
+              <w:t xml:space="preserve">9</w:t>
             </w:r>
           </w:p>
         </w:tc>
@@ -1381,7 +1381,7 @@
             </w:pPr>
             <w:proofErr w:type="gramStart"/>
             <w:r>
-              <w:t xml:space="preserve">10</w:t>
+              <w:t xml:space="preserve">9</w:t>
             </w:r>
           </w:p>
         </w:tc>
@@ -1424,7 +1424,7 @@
             </w:pPr>
             <w:proofErr w:type="gramStart"/>
             <w:r>
-              <w:t xml:space="preserve">25</w:t>
+              <w:t xml:space="preserve">20</w:t>
             </w:r>
           </w:p>
         </w:tc>
@@ -1445,7 +1445,7 @@
             </w:pPr>
             <w:proofErr w:type="gramStart"/>
             <w:r>
-              <w:t xml:space="preserve">25</w:t>
+              <w:t xml:space="preserve">20</w:t>
             </w:r>
           </w:p>
         </w:tc>
@@ -1737,7 +1737,7 @@
             </w:pPr>
             <w:proofErr w:type="gramStart"/>
             <w:r>
-              <w:t xml:space="preserve">10</w:t>
+              <w:t xml:space="preserve">9</w:t>
             </w:r>
           </w:p>
         </w:tc>
@@ -1759,7 +1759,7 @@
             </w:pPr>
             <w:proofErr w:type="gramStart"/>
             <w:r>
-              <w:t xml:space="preserve">10</w:t>
+              <w:t xml:space="preserve">9</w:t>
             </w:r>
           </w:p>
         </w:tc>
@@ -1913,7 +1913,7 @@
             </w:pPr>
             <w:proofErr w:type="gramStart"/>
             <w:r>
-              <w:t xml:space="preserve">10</w:t>
+              <w:t xml:space="preserve">9</w:t>
             </w:r>
           </w:p>
         </w:tc>
@@ -1935,7 +1935,7 @@
             </w:pPr>
             <w:proofErr w:type="gramStart"/>
             <w:r>
-              <w:t xml:space="preserve">10</w:t>
+              <w:t xml:space="preserve">9</w:t>
             </w:r>
           </w:p>
         </w:tc>

</xml_diff>